<commit_message>
sept-23 meeting minutes doc
</commit_message>
<xml_diff>
--- a/Meeting_Minutes/Sept-23-2024.docx
+++ b/Meeting_Minutes/Sept-23-2024.docx
@@ -9,7 +9,15 @@
     </w:p>
     <w:p>
       <w:r>
-        <w:t>Date: September 23th, 2024</w:t>
+        <w:t xml:space="preserve">Date: September </w:t>
+      </w:r>
+      <w:proofErr w:type="gramStart"/>
+      <w:r>
+        <w:t>23th</w:t>
+      </w:r>
+      <w:proofErr w:type="gramEnd"/>
+      <w:r>
+        <w:t>, 2024</w:t>
       </w:r>
     </w:p>
     <w:p>
@@ -18,6 +26,22 @@
       </w:r>
       <w:r>
         <w:t>7:00 pm</w:t>
+      </w:r>
+    </w:p>
+    <w:p>
+      <w:pPr>
+        <w:jc w:val="center"/>
+        <w:rPr>
+          <w:b/>
+          <w:bCs/>
+        </w:rPr>
+      </w:pPr>
+      <w:r>
+        <w:rPr>
+          <w:b/>
+          <w:bCs/>
+        </w:rPr>
+        <w:t>Client Meeting</w:t>
       </w:r>
     </w:p>
     <w:p>
@@ -42,15 +66,32 @@
       </w:r>
       <w:r>
         <w:br/>
-        <w:t>Hossein Hajmirbaba</w:t>
-      </w:r>
+        <w:t xml:space="preserve">Hossein </w:t>
+      </w:r>
+      <w:proofErr w:type="spellStart"/>
+      <w:r>
+        <w:t>Hajmirbaba</w:t>
+      </w:r>
+      <w:proofErr w:type="spellEnd"/>
       <w:r>
         <w:br/>
-        <w:t>Kian Ashrafganjouei</w:t>
-      </w:r>
+        <w:t xml:space="preserve">Kian </w:t>
+      </w:r>
+      <w:proofErr w:type="spellStart"/>
+      <w:r>
+        <w:t>Ashrafganjouei</w:t>
+      </w:r>
+      <w:proofErr w:type="spellEnd"/>
       <w:r>
         <w:br/>
-        <w:t>Ghait Ouled Amar Ben Cheikh</w:t>
+      </w:r>
+      <w:proofErr w:type="spellStart"/>
+      <w:r>
+        <w:t>Ghait</w:t>
+      </w:r>
+      <w:proofErr w:type="spellEnd"/>
+      <w:r>
+        <w:t xml:space="preserve"> Ouled Amar Ben Cheikh</w:t>
       </w:r>
     </w:p>
     <w:p/>
@@ -71,7 +112,15 @@
     <w:p/>
     <w:p>
       <w:r>
-        <w:t>Our platform serves as a digital bridge, connecting travelers from around the world based on their destination cities and, optionally, their cities of origin. At its core, we addresses two primary needs in the travel community:</w:t>
+        <w:t xml:space="preserve">Our platform serves as a digital bridge, connecting travelers from around the world based on their destination cities and, optionally, their cities of origin. At its core, we </w:t>
+      </w:r>
+      <w:proofErr w:type="gramStart"/>
+      <w:r>
+        <w:t>addresses</w:t>
+      </w:r>
+      <w:proofErr w:type="gramEnd"/>
+      <w:r>
+        <w:t xml:space="preserve"> two primary needs in the travel community:</w:t>
       </w:r>
     </w:p>
     <w:p/>
@@ -83,7 +132,11 @@
     <w:p/>
     <w:p>
       <w:r>
-        <w:t>Local Expertise: For travelers seeking authentic local experiences, our platform connects visitors with residents or experienced travelers in their destination city. This feature provides invaluable local insights, personalized recommendations, and potential meetups for a more immersive travel experience.</w:t>
+        <w:t xml:space="preserve">Local Expertise: For travelers seeking authentic local experiences, our platform connects visitors with residents or experienced travelers in their destination city. This feature </w:t>
+      </w:r>
+      <w:r>
+        <w:lastRenderedPageBreak/>
+        <w:t>provides invaluable local insights, personalized recommendations, and potential meetups for a more immersive travel experience.</w:t>
       </w:r>
     </w:p>
     <w:p/>
@@ -282,6 +335,7 @@
         </w:numPr>
       </w:pPr>
       <w:r>
+        <w:lastRenderedPageBreak/>
         <w:t>Number of companions sought</w:t>
       </w:r>
     </w:p>
@@ -293,7 +347,6 @@
         </w:numPr>
       </w:pPr>
       <w:r>
-        <w:lastRenderedPageBreak/>
         <w:t>Budget range</w:t>
       </w:r>
     </w:p>
@@ -479,7 +532,6 @@
           <w:b/>
           <w:bCs/>
         </w:rPr>
-        <w:lastRenderedPageBreak/>
         <w:t>Questions for the Client</w:t>
       </w:r>
     </w:p>
@@ -604,7 +656,15 @@
         <w:spacing w:line="240" w:lineRule="auto"/>
       </w:pPr>
       <w:r>
-        <w:t>Customer recommends to start with searching by destinations only for now</w:t>
+        <w:t xml:space="preserve">Customer recommends </w:t>
+      </w:r>
+      <w:proofErr w:type="gramStart"/>
+      <w:r>
+        <w:t>to start</w:t>
+      </w:r>
+      <w:proofErr w:type="gramEnd"/>
+      <w:r>
+        <w:t xml:space="preserve"> with searching by destinations only for now</w:t>
       </w:r>
     </w:p>
     <w:p>
@@ -628,7 +688,15 @@
         <w:spacing w:line="240" w:lineRule="auto"/>
       </w:pPr>
       <w:r>
-        <w:t>Suggested filters to add: gender, country of origin</w:t>
+        <w:t xml:space="preserve">Suggested filters to </w:t>
+      </w:r>
+      <w:proofErr w:type="gramStart"/>
+      <w:r>
+        <w:t>add:</w:t>
+      </w:r>
+      <w:proofErr w:type="gramEnd"/>
+      <w:r>
+        <w:t xml:space="preserve"> gender, country of origin</w:t>
       </w:r>
     </w:p>
     <w:p>
@@ -640,7 +708,15 @@
         <w:spacing w:line="240" w:lineRule="auto"/>
       </w:pPr>
       <w:r>
-        <w:t>Customer recommends to design iteratively so that adding on to product is easier later on</w:t>
+        <w:t xml:space="preserve">Customer recommends </w:t>
+      </w:r>
+      <w:proofErr w:type="gramStart"/>
+      <w:r>
+        <w:t>to design</w:t>
+      </w:r>
+      <w:proofErr w:type="gramEnd"/>
+      <w:r>
+        <w:t xml:space="preserve"> iteratively so that adding on to product is easier later on</w:t>
       </w:r>
     </w:p>
     <w:p>
@@ -712,6 +788,7 @@
         <w:spacing w:line="240" w:lineRule="auto"/>
       </w:pPr>
       <w:r>
+        <w:lastRenderedPageBreak/>
         <w:t>Season-sensitive tips: ex. If someone wants to visit a lake to swim, notify user if it may be frozen at the time of the trip</w:t>
       </w:r>
     </w:p>
@@ -724,8 +801,15 @@
         <w:spacing w:line="240" w:lineRule="auto"/>
       </w:pPr>
       <w:r>
-        <w:lastRenderedPageBreak/>
-        <w:t>Game-ify </w:t>
+        <w:t>Game-</w:t>
+      </w:r>
+      <w:proofErr w:type="spellStart"/>
+      <w:r>
+        <w:t>ify</w:t>
+      </w:r>
+      <w:proofErr w:type="spellEnd"/>
+      <w:r>
+        <w:t> </w:t>
       </w:r>
     </w:p>
     <w:p>
@@ -893,7 +977,15 @@
         <w:spacing w:line="240" w:lineRule="auto"/>
       </w:pPr>
       <w:r>
-        <w:t>Keep comment threads forever? Until trip is over? Until trip deleted? Have an expiry date?</w:t>
+        <w:t xml:space="preserve">Keep comment threads forever? Until trip is over? Until trip </w:t>
+      </w:r>
+      <w:proofErr w:type="gramStart"/>
+      <w:r>
+        <w:t>deleted?</w:t>
+      </w:r>
+      <w:proofErr w:type="gramEnd"/>
+      <w:r>
+        <w:t xml:space="preserve"> Have an expiry date?</w:t>
       </w:r>
     </w:p>
     <w:p>
@@ -977,8 +1069,13 @@
         <w:spacing w:line="240" w:lineRule="auto"/>
       </w:pPr>
       <w:r>
-        <w:t>Customer recommends writing down all ‘crazy’ ideas, keeping them in the backlog, and going through them once in a while</w:t>
-      </w:r>
+        <w:t xml:space="preserve">Customer recommends writing down all ‘crazy’ ideas, keeping them in the backlog, and going through them </w:t>
+      </w:r>
+      <w:proofErr w:type="gramStart"/>
+      <w:r>
+        <w:t>once in a while</w:t>
+      </w:r>
+      <w:proofErr w:type="gramEnd"/>
     </w:p>
     <w:p>
       <w:pPr>
@@ -989,6 +1086,7 @@
         <w:spacing w:line="240" w:lineRule="auto"/>
       </w:pPr>
       <w:r>
+        <w:lastRenderedPageBreak/>
         <w:t>Other recommendations:</w:t>
       </w:r>
     </w:p>
@@ -1001,7 +1099,6 @@
         <w:spacing w:line="240" w:lineRule="auto"/>
       </w:pPr>
       <w:r>
-        <w:lastRenderedPageBreak/>
         <w:t>Consider CI/CD pipeline</w:t>
       </w:r>
     </w:p>
@@ -1110,7 +1207,15 @@
         <w:spacing w:line="240" w:lineRule="auto"/>
       </w:pPr>
       <w:r>
-        <w:t>Set up jira board</w:t>
+        <w:t xml:space="preserve">Set up </w:t>
+      </w:r>
+      <w:proofErr w:type="spellStart"/>
+      <w:r>
+        <w:t>jira</w:t>
+      </w:r>
+      <w:proofErr w:type="spellEnd"/>
+      <w:r>
+        <w:t xml:space="preserve"> board</w:t>
       </w:r>
     </w:p>
     <w:p>
@@ -1146,7 +1251,15 @@
         <w:spacing w:line="240" w:lineRule="auto"/>
       </w:pPr>
       <w:r>
-        <w:t>Set up github for communicating with the client</w:t>
+        <w:t xml:space="preserve">Set up </w:t>
+      </w:r>
+      <w:proofErr w:type="spellStart"/>
+      <w:r>
+        <w:t>github</w:t>
+      </w:r>
+      <w:proofErr w:type="spellEnd"/>
+      <w:r>
+        <w:t xml:space="preserve"> for communicating with the client</w:t>
       </w:r>
     </w:p>
     <w:p>
@@ -1298,6 +1411,7 @@
         <w:spacing w:line="240" w:lineRule="auto"/>
       </w:pPr>
       <w:r>
+        <w:lastRenderedPageBreak/>
         <w:t>The communication feature will initially not retain in-app messaging to reduce responsibility and associated costs.</w:t>
       </w:r>
     </w:p>
@@ -1310,7 +1424,6 @@
         <w:spacing w:line="240" w:lineRule="auto"/>
       </w:pPr>
       <w:r>
-        <w:lastRenderedPageBreak/>
         <w:t>Core milestones and sprint timelines emphasized, targeting a functional initial version by April.</w:t>
       </w:r>
     </w:p>
@@ -4468,6 +4581,7 @@
   <w:style w:type="character" w:default="1" w:styleId="DefaultParagraphFont">
     <w:name w:val="Default Paragraph Font"/>
     <w:uiPriority w:val="1"/>
+    <w:semiHidden/>
     <w:unhideWhenUsed/>
   </w:style>
   <w:style w:type="table" w:default="1" w:styleId="TableNormal">

</xml_diff>